<commit_message>
Manage test cases (input/output/description)
</commit_message>
<xml_diff>
--- a/GESP.010.03 - Modelo de Capa de Relatório.docx
+++ b/GESP.010.03 - Modelo de Capa de Relatório.docx
@@ -287,10 +287,50 @@
           <w:docGrid w:linePitch="299"/>
         </w:sectPr>
       </w:pPr>
+      <w:proofErr w:type="spellStart"/>
       <w:r>
         <w:lastRenderedPageBreak/>
         <w:t>Abstract</w:t>
       </w:r>
+      <w:proofErr w:type="spellEnd"/>
+    </w:p>
+    <w:p>
+      <w:pPr>
+        <w:pStyle w:val="Ttulo1"/>
+        <w:sectPr>
+          <w:type w:val="oddPage"/>
+          <w:pgSz w:w="12240" w:h="15840" w:code="1"/>
+          <w:pgMar w:top="1417" w:right="1701" w:bottom="1417" w:left="1701" w:header="426" w:footer="672" w:gutter="0"/>
+          <w:pgNumType w:start="1"/>
+          <w:cols w:space="720"/>
+          <w:titlePg/>
+          <w:docGrid w:linePitch="299"/>
+        </w:sectPr>
+      </w:pPr>
+      <w:r>
+        <w:lastRenderedPageBreak/>
+        <w:t>Índice</w:t>
+      </w:r>
+    </w:p>
+    <w:p>
+      <w:pPr>
+        <w:pStyle w:val="Ttulo1"/>
+        <w:sectPr>
+          <w:type w:val="oddPage"/>
+          <w:pgSz w:w="12240" w:h="15840" w:code="1"/>
+          <w:pgMar w:top="1417" w:right="1701" w:bottom="1417" w:left="1701" w:header="426" w:footer="672" w:gutter="0"/>
+          <w:pgNumType w:start="1"/>
+          <w:cols w:space="720"/>
+          <w:titlePg/>
+          <w:docGrid w:linePitch="299"/>
+        </w:sectPr>
+      </w:pPr>
+      <w:r>
+        <w:lastRenderedPageBreak/>
+        <w:t>Siglário</w:t>
+      </w:r>
+      <w:bookmarkStart w:id="0" w:name="_GoBack"/>
+      <w:bookmarkEnd w:id="0"/>
     </w:p>
     <w:p>
       <w:pPr>
@@ -3154,17 +3194,26 @@
       <w:pPr>
         <w:pStyle w:val="Legenda"/>
       </w:pPr>
-      <w:bookmarkStart w:id="0" w:name="_Ref516739734"/>
+      <w:bookmarkStart w:id="1" w:name="_Ref516739734"/>
       <w:r>
         <w:t xml:space="preserve">Tabela </w:t>
       </w:r>
       <w:r>
+        <w:rPr>
+          <w:noProof/>
+        </w:rPr>
         <w:fldChar w:fldCharType="begin"/>
       </w:r>
       <w:r>
+        <w:rPr>
+          <w:noProof/>
+        </w:rPr>
         <w:instrText xml:space="preserve"> SEQ Tabela \* ARABIC </w:instrText>
       </w:r>
       <w:r>
+        <w:rPr>
+          <w:noProof/>
+        </w:rPr>
         <w:fldChar w:fldCharType="separate"/>
       </w:r>
       <w:r>
@@ -3174,9 +3223,12 @@
         <w:t>1</w:t>
       </w:r>
       <w:r>
+        <w:rPr>
+          <w:noProof/>
+        </w:rPr>
         <w:fldChar w:fldCharType="end"/>
       </w:r>
-      <w:bookmarkEnd w:id="0"/>
+      <w:bookmarkEnd w:id="1"/>
       <w:r>
         <w:t xml:space="preserve">- </w:t>
       </w:r>
@@ -3266,6 +3318,7 @@
           <w:id w:val="1239365404"/>
           <w:citation/>
         </w:sdtPr>
+        <w:sdtEndPr/>
         <w:sdtContent>
           <w:r>
             <w:rPr>
@@ -3474,18 +3527,27 @@
       <w:pPr>
         <w:pStyle w:val="Legenda"/>
       </w:pPr>
-      <w:bookmarkStart w:id="1" w:name="_Ref516739556"/>
       <w:bookmarkStart w:id="2" w:name="_Ref516739562"/>
+      <w:bookmarkStart w:id="3" w:name="_Ref516739556"/>
       <w:r>
         <w:t xml:space="preserve">Figura </w:t>
       </w:r>
       <w:r>
+        <w:rPr>
+          <w:noProof/>
+        </w:rPr>
         <w:fldChar w:fldCharType="begin"/>
       </w:r>
       <w:r>
+        <w:rPr>
+          <w:noProof/>
+        </w:rPr>
         <w:instrText xml:space="preserve"> SEQ Figura \* ARABIC </w:instrText>
       </w:r>
       <w:r>
+        <w:rPr>
+          <w:noProof/>
+        </w:rPr>
         <w:fldChar w:fldCharType="separate"/>
       </w:r>
       <w:r>
@@ -3495,6 +3557,9 @@
         <w:t>1</w:t>
       </w:r>
       <w:r>
+        <w:rPr>
+          <w:noProof/>
+        </w:rPr>
         <w:fldChar w:fldCharType="end"/>
       </w:r>
       <w:bookmarkEnd w:id="2"/>
@@ -3504,7 +3569,7 @@
       <w:r>
         <w:t>- Categorias da plataforma LeetCode</w:t>
       </w:r>
-      <w:bookmarkEnd w:id="1"/>
+      <w:bookmarkEnd w:id="3"/>
     </w:p>
     <w:p>
       <w:r>
@@ -3728,6 +3793,7 @@
           <w:id w:val="-1361113150"/>
           <w:citation/>
         </w:sdtPr>
+        <w:sdtEndPr/>
         <w:sdtContent>
           <w:r>
             <w:rPr>
@@ -4087,6 +4153,7 @@
           <w:id w:val="1972552955"/>
           <w:citation/>
         </w:sdtPr>
+        <w:sdtEndPr/>
         <w:sdtContent>
           <w:r>
             <w:fldChar w:fldCharType="begin"/>
@@ -4547,6 +4614,7 @@
           <w:id w:val="402418666"/>
           <w:citation/>
         </w:sdtPr>
+        <w:sdtEndPr/>
         <w:sdtContent>
           <w:r>
             <w:rPr>
@@ -4662,6 +4730,7 @@
           <w:id w:val="555662121"/>
           <w:citation/>
         </w:sdtPr>
+        <w:sdtEndPr/>
         <w:sdtContent>
           <w:r>
             <w:fldChar w:fldCharType="begin"/>
@@ -4792,6 +4861,9 @@
     </w:p>
     <w:p/>
     <w:p>
+      <w:pPr>
+        <w:ind w:firstLine="432"/>
+      </w:pPr>
       <w:r>
         <w:t xml:space="preserve">Uma metodologia de </w:t>
       </w:r>
@@ -4829,76 +4901,529 @@
         <w:t>que o desenvolvimento</w:t>
       </w:r>
       <w:r>
-        <w:t xml:space="preserve"> seja realizado de forma focada para com as exigências do cliente e com um maior grau de qualidade.</w:t>
-      </w:r>
+        <w:t xml:space="preserve"> seja realizado de forma focada para com as exigências do cliente e com um maior grau de</w:t>
+      </w:r>
+      <w:r>
+        <w:t xml:space="preserve"> organização e qualidade</w:t>
+      </w:r>
+      <w:r>
+        <w:t>.</w:t>
+      </w:r>
+    </w:p>
+    <w:p>
+      <w:pPr>
+        <w:ind w:firstLine="432"/>
+      </w:pPr>
+      <w:r>
+        <w:t xml:space="preserve">A metodologia Ágil surgiu com o objetivo de trazer mais flexibilidade para o processo de planeamento e desenvolvimento de </w:t>
+      </w:r>
+      <w:r>
+        <w:rPr>
+          <w:i/>
+        </w:rPr>
+        <w:t>software</w:t>
+      </w:r>
+      <w:r>
+        <w:t xml:space="preserve"> relativamente às metodologias clássicas (ex.: </w:t>
+      </w:r>
+      <w:r>
+        <w:rPr>
+          <w:i/>
+        </w:rPr>
+        <w:t>Waterfall</w:t>
+      </w:r>
+      <w:r>
+        <w:t>)</w:t>
+      </w:r>
+      <w:r>
+        <w:t>, nas quais, os seus processos rígidos e pouco iterativos dificultam</w:t>
+      </w:r>
+      <w:r>
+        <w:t xml:space="preserve"> os ambientes que necessitam de atualização constante</w:t>
+      </w:r>
+      <w:r>
+        <w:t>,</w:t>
+      </w:r>
+      <w:r>
+        <w:t xml:space="preserve"> quer por parte da introdução de novas tecnologias</w:t>
+      </w:r>
+      <w:r>
+        <w:t>,</w:t>
+      </w:r>
+      <w:r>
+        <w:t xml:space="preserve"> ou por exigências do cliente. </w:t>
+      </w:r>
+    </w:p>
+    <w:p>
+      <w:r>
+        <w:t>Sendo assim, a metodologia Ágil caracteriza-se</w:t>
+      </w:r>
+      <w:r>
+        <w:t>, segundo o seu manifesto</w:t>
+      </w:r>
+      <w:r>
+        <w:t xml:space="preserve"> </w:t>
+      </w:r>
+      <w:sdt>
+        <w:sdtPr>
+          <w:id w:val="385143760"/>
+          <w:citation/>
+        </w:sdtPr>
+        <w:sdtEndPr/>
+        <w:sdtContent>
+          <w:r>
+            <w:fldChar w:fldCharType="begin"/>
+          </w:r>
+          <w:r>
+            <w:instrText xml:space="preserve"> CITATION Agi18 \l 2070 </w:instrText>
+          </w:r>
+          <w:r>
+            <w:fldChar w:fldCharType="separate"/>
+          </w:r>
+          <w:r>
+            <w:rPr>
+              <w:noProof/>
+            </w:rPr>
+            <w:t>[7]</w:t>
+          </w:r>
+          <w:r>
+            <w:fldChar w:fldCharType="end"/>
+          </w:r>
+        </w:sdtContent>
+      </w:sdt>
+      <w:r>
+        <w:t xml:space="preserve"> por</w:t>
+      </w:r>
+      <w:r>
+        <w:t xml:space="preserve"> priorizar: </w:t>
+      </w:r>
+    </w:p>
+    <w:p>
+      <w:pPr>
+        <w:pStyle w:val="PargrafodaLista"/>
+        <w:numPr>
+          <w:ilvl w:val="0"/>
+          <w:numId w:val="12"/>
+        </w:numPr>
+      </w:pPr>
+      <w:r>
+        <w:t>I</w:t>
+      </w:r>
+      <w:r>
+        <w:t>ndivíduos e interações sobre processos e ferramentas</w:t>
+      </w:r>
+      <w:r>
+        <w:t xml:space="preserve"> – Existe a participação de todos os intervenientes do processo (designers, gestores de projeto e produto, programadores, utilizadores, etc.) a cada iteração.</w:t>
+      </w:r>
+    </w:p>
+    <w:p>
+      <w:pPr>
+        <w:pStyle w:val="PargrafodaLista"/>
+        <w:numPr>
+          <w:ilvl w:val="0"/>
+          <w:numId w:val="12"/>
+        </w:numPr>
+      </w:pPr>
+      <w:r>
+        <w:rPr>
+          <w:i/>
+        </w:rPr>
+        <w:t xml:space="preserve">Software </w:t>
+      </w:r>
+      <w:r>
+        <w:t>funcional sobre documentação</w:t>
+      </w:r>
+      <w:r>
+        <w:t xml:space="preserve"> – A implementação dos requisitos e a sua validação por testes é preferível à extensiva realização de documentação</w:t>
+      </w:r>
+    </w:p>
+    <w:p>
+      <w:pPr>
+        <w:pStyle w:val="PargrafodaLista"/>
+        <w:numPr>
+          <w:ilvl w:val="0"/>
+          <w:numId w:val="12"/>
+        </w:numPr>
+        <w:rPr>
+          <w:color w:val="FF0000"/>
+        </w:rPr>
+      </w:pPr>
+      <w:r>
+        <w:rPr>
+          <w:color w:val="FF0000"/>
+        </w:rPr>
+        <w:t>Colaboração entre clientes sobre negociação de contratos</w:t>
+      </w:r>
+      <w:r>
+        <w:rPr>
+          <w:color w:val="FF0000"/>
+        </w:rPr>
+        <w:t>.</w:t>
+      </w:r>
+    </w:p>
+    <w:p>
+      <w:pPr>
+        <w:pStyle w:val="PargrafodaLista"/>
+        <w:numPr>
+          <w:ilvl w:val="0"/>
+          <w:numId w:val="12"/>
+        </w:numPr>
+      </w:pPr>
+      <w:r>
+        <w:t xml:space="preserve">Responder e adaptar às mudanças </w:t>
+      </w:r>
+      <w:r>
+        <w:t xml:space="preserve">sobre </w:t>
+      </w:r>
+      <w:r>
+        <w:t>seguir a rigidez do plano</w:t>
+      </w:r>
+      <w:r>
+        <w:t xml:space="preserve"> </w:t>
+      </w:r>
+      <w:r>
+        <w:t>–</w:t>
+      </w:r>
+      <w:r>
+        <w:t xml:space="preserve"> </w:t>
+      </w:r>
+      <w:r>
+        <w:t>As mudanças que se consideram como importantes para a evolução do projeto devem ser aplicadas mesmo que não façam parte do plano atual.</w:t>
+      </w:r>
+    </w:p>
+    <w:p>
+      <w:pPr>
+        <w:ind w:left="360"/>
+      </w:pPr>
+    </w:p>
+    <w:p>
+      <w:r>
+        <w:t xml:space="preserve">Dentro do espetro da metodologia Ágil optou-se pela utilização do modelo Scrum. </w:t>
+      </w:r>
+    </w:p>
+    <w:p>
+      <w:pPr>
+        <w:spacing w:line="240" w:lineRule="auto"/>
+        <w:jc w:val="left"/>
+        <w:rPr>
+          <w:rFonts w:eastAsiaTheme="majorEastAsia"/>
+          <w:b/>
+          <w:sz w:val="28"/>
+          <w:szCs w:val="28"/>
+        </w:rPr>
+      </w:pPr>
+      <w:r>
+        <w:rPr>
+          <w:b/>
+        </w:rPr>
+        <w:br w:type="page"/>
+      </w:r>
+    </w:p>
+    <w:p>
+      <w:pPr>
+        <w:pStyle w:val="Cabealho2"/>
+        <w:numPr>
+          <w:ilvl w:val="0"/>
+          <w:numId w:val="0"/>
+        </w:numPr>
+        <w:ind w:left="576" w:hanging="576"/>
+        <w:rPr>
+          <w:b/>
+        </w:rPr>
+      </w:pPr>
+      <w:r>
+        <w:rPr>
+          <w:b/>
+        </w:rPr>
+        <w:lastRenderedPageBreak/>
+        <w:t>Metodologia de desenvolvimento: Scrum</w:t>
+      </w:r>
+    </w:p>
+    <w:p>
+      <w:pPr>
+        <w:ind w:firstLine="360"/>
+      </w:pPr>
+      <w:r>
+        <w:t xml:space="preserve">O Scrum é uma </w:t>
+      </w:r>
+      <w:r>
+        <w:rPr>
+          <w:i/>
+        </w:rPr>
+        <w:t>framework</w:t>
+      </w:r>
+      <w:r>
+        <w:t xml:space="preserve"> baseada em metodologia Ágil que se destaca pela grande iteratividade e possibilidade da realização de um processo incremental. É um modelo eficaz quando ainda não está claro o que se pretende desenvolver na totalidade do projeto. O funcionamento deste </w:t>
+      </w:r>
+      <w:r>
+        <w:t>modelo</w:t>
+      </w:r>
+      <w:r>
+        <w:t xml:space="preserve"> pode ser observado pela </w:t>
+      </w:r>
+      <w:r>
+        <w:fldChar w:fldCharType="begin"/>
+      </w:r>
+      <w:r>
+        <w:instrText xml:space="preserve"> REF _Ref517111064 \h </w:instrText>
+      </w:r>
+      <w:r>
+        <w:fldChar w:fldCharType="separate"/>
+      </w:r>
+      <w:r>
+        <w:t xml:space="preserve">Figura </w:t>
+      </w:r>
+      <w:r>
+        <w:rPr>
+          <w:noProof/>
+        </w:rPr>
+        <w:t>3</w:t>
+      </w:r>
+      <w:r>
+        <w:fldChar w:fldCharType="end"/>
+      </w:r>
+      <w:r>
+        <w:t xml:space="preserve"> e </w:t>
+      </w:r>
+      <w:r>
+        <w:t>descreve-se como o seguinte</w:t>
+      </w:r>
+      <w:r>
+        <w:t>:</w:t>
+      </w:r>
+    </w:p>
+    <w:p>
+      <w:pPr>
+        <w:pStyle w:val="PargrafodaLista"/>
+        <w:numPr>
+          <w:ilvl w:val="0"/>
+          <w:numId w:val="13"/>
+        </w:numPr>
+      </w:pPr>
+      <w:r>
+        <w:t>Os requisitos obtidos pelo estudo do mercado e a interação com o cliente são armazenados (</w:t>
+      </w:r>
+      <w:proofErr w:type="spellStart"/>
+      <w:r>
+        <w:rPr>
+          <w:i/>
+        </w:rPr>
+        <w:t>Product</w:t>
+      </w:r>
+      <w:proofErr w:type="spellEnd"/>
+      <w:r>
+        <w:rPr>
+          <w:i/>
+        </w:rPr>
+        <w:t xml:space="preserve"> </w:t>
+      </w:r>
+      <w:proofErr w:type="spellStart"/>
+      <w:r>
+        <w:rPr>
+          <w:i/>
+        </w:rPr>
+        <w:t>Backlog</w:t>
+      </w:r>
+      <w:proofErr w:type="spellEnd"/>
+      <w:r>
+        <w:t>) de forma ordenada de acordo com a sua prioridade.</w:t>
+      </w:r>
+    </w:p>
+    <w:p>
+      <w:pPr>
+        <w:pStyle w:val="PargrafodaLista"/>
+        <w:numPr>
+          <w:ilvl w:val="0"/>
+          <w:numId w:val="13"/>
+        </w:numPr>
+      </w:pPr>
+      <w:r>
+        <w:t xml:space="preserve">São selecionados </w:t>
+      </w:r>
+      <w:r>
+        <w:rPr>
+          <w:i/>
+        </w:rPr>
+        <w:t>n</w:t>
+      </w:r>
+      <w:r>
+        <w:t xml:space="preserve"> requisitos do </w:t>
+      </w:r>
+      <w:proofErr w:type="spellStart"/>
+      <w:r>
+        <w:rPr>
+          <w:i/>
+        </w:rPr>
+        <w:t>Product</w:t>
+      </w:r>
+      <w:proofErr w:type="spellEnd"/>
+      <w:r>
+        <w:rPr>
+          <w:i/>
+        </w:rPr>
+        <w:t xml:space="preserve"> </w:t>
+      </w:r>
+      <w:proofErr w:type="spellStart"/>
+      <w:r>
+        <w:rPr>
+          <w:i/>
+        </w:rPr>
+        <w:t>Backlog</w:t>
+      </w:r>
+      <w:proofErr w:type="spellEnd"/>
+      <w:r>
+        <w:t xml:space="preserve"> para o planeamento de um Sprint (período de tempo no qual a equipa se propõe a realizar o que fo</w:t>
+      </w:r>
+      <w:r>
+        <w:t>r</w:t>
+      </w:r>
+      <w:r>
+        <w:t xml:space="preserve"> definido) de acordo com a sua prioridade e métricas (ex.: tempo de implementação) obtidas por experiência passad</w:t>
+      </w:r>
+      <w:r>
+        <w:t>a</w:t>
+      </w:r>
+      <w:r>
+        <w:t xml:space="preserve">. </w:t>
+      </w:r>
+      <w:r>
+        <w:t>Os Sprints duram tipicamente entre 1 a 4 semanas.</w:t>
+      </w:r>
+      <w:r>
+        <w:t xml:space="preserve"> Nesta fase determina-se</w:t>
+      </w:r>
+      <w:r>
+        <w:t xml:space="preserve"> essencialmente</w:t>
+      </w:r>
+      <w:r>
+        <w:t xml:space="preserve"> quem </w:t>
+      </w:r>
+      <w:r>
+        <w:t>faz o quê.</w:t>
+      </w:r>
+    </w:p>
+    <w:p>
+      <w:pPr>
+        <w:pStyle w:val="PargrafodaLista"/>
+        <w:numPr>
+          <w:ilvl w:val="0"/>
+          <w:numId w:val="13"/>
+        </w:numPr>
+      </w:pPr>
+      <w:r>
+        <w:t>Ao longo do Sprint são realizadas reuniões diárias de curta duração</w:t>
+      </w:r>
+      <w:r>
+        <w:t xml:space="preserve"> e informais</w:t>
+      </w:r>
+      <w:r>
+        <w:t>, envolvendo toda a equipa onde cada interveniente deve procurar responder às seguintes questões:</w:t>
+      </w:r>
+    </w:p>
+    <w:p>
+      <w:pPr>
+        <w:pStyle w:val="PargrafodaLista"/>
+        <w:numPr>
+          <w:ilvl w:val="1"/>
+          <w:numId w:val="13"/>
+        </w:numPr>
+      </w:pPr>
+      <w:r>
+        <w:t>“O que fiz desde a última reunião?”</w:t>
+      </w:r>
+    </w:p>
+    <w:p>
+      <w:pPr>
+        <w:pStyle w:val="PargrafodaLista"/>
+        <w:numPr>
+          <w:ilvl w:val="1"/>
+          <w:numId w:val="13"/>
+        </w:numPr>
+      </w:pPr>
+      <w:r>
+        <w:t>“O que pretendo ter feito até à próxima reunião?”</w:t>
+      </w:r>
+    </w:p>
+    <w:p>
+      <w:pPr>
+        <w:pStyle w:val="PargrafodaLista"/>
+        <w:numPr>
+          <w:ilvl w:val="1"/>
+          <w:numId w:val="13"/>
+        </w:numPr>
+      </w:pPr>
+      <w:r>
+        <w:t>“Que dificuldades estou a ter?”</w:t>
+      </w:r>
+    </w:p>
+    <w:p>
+      <w:pPr>
+        <w:ind w:left="708"/>
+      </w:pPr>
+      <w:r>
+        <w:t>Estas questões pretendem transmitir à equipa o estado do trabalho atual, planear</w:t>
+      </w:r>
+      <w:r>
+        <w:t xml:space="preserve"> </w:t>
+      </w:r>
+      <w:r>
+        <w:t xml:space="preserve">trabalho futuro e criar um </w:t>
+      </w:r>
+      <w:r>
+        <w:t>espírito</w:t>
+      </w:r>
+      <w:r>
+        <w:t xml:space="preserve"> de entreajuda para situações de dificuldade.</w:t>
+      </w:r>
+    </w:p>
+    <w:p>
+      <w:pPr>
+        <w:pStyle w:val="PargrafodaLista"/>
+        <w:numPr>
+          <w:ilvl w:val="0"/>
+          <w:numId w:val="13"/>
+        </w:numPr>
+      </w:pPr>
+      <w:r>
+        <w:t xml:space="preserve">No fim de cada Sprint é feita uma </w:t>
+      </w:r>
+      <w:r>
+        <w:t xml:space="preserve">revisão </w:t>
+      </w:r>
+      <w:r>
+        <w:t>para avaliar quais os objetivos cumpridos. Por norma, a equipa demonstra as funcionalidades implementadas. É também importante nesta fase realizar uma retrospetiva tendo em vista analisar o que pode ser melhorado para Sprints futuros.</w:t>
+      </w:r>
+    </w:p>
+    <w:p>
+      <w:pPr>
+        <w:pStyle w:val="PargrafodaLista"/>
+        <w:numPr>
+          <w:ilvl w:val="0"/>
+          <w:numId w:val="13"/>
+        </w:numPr>
+      </w:pPr>
+      <w:r>
+        <w:t>Cada Sprint contará como um incremento no avanço do projeto.</w:t>
+      </w:r>
+    </w:p>
+    <w:p>
+      <w:pPr>
+        <w:ind w:firstLine="360"/>
+      </w:pPr>
+      <w:r>
+        <w:t xml:space="preserve">O processo descrito realiza-se várias vezes até que o cliente </w:t>
+      </w:r>
+      <w:r>
+        <w:t>se encontre satisfeito com o resultado.</w:t>
+      </w:r>
+    </w:p>
+    <w:p>
+      <w:pPr>
+        <w:pStyle w:val="PargrafodaLista"/>
+      </w:pPr>
     </w:p>
     <w:p/>
-    <w:p>
-      <w:r>
-        <w:t xml:space="preserve">Para o desenvolvimento deste projeto optou-se pela utilização de </w:t>
-      </w:r>
-      <w:r>
-        <w:t>Scrum</w:t>
-      </w:r>
-      <w:r>
-        <w:t xml:space="preserve">, um modelo baseado em metodologia </w:t>
-      </w:r>
-      <w:r>
-        <w:t>Á</w:t>
-      </w:r>
-      <w:r>
-        <w:t xml:space="preserve">gil. </w:t>
-      </w:r>
-      <w:r>
-        <w:t xml:space="preserve">O principal fator que levou à escolha desta </w:t>
-      </w:r>
-      <w:r>
-        <w:rPr>
-          <w:i/>
-        </w:rPr>
-        <w:t>framework</w:t>
-      </w:r>
-      <w:r>
-        <w:t xml:space="preserve"> foi a forma como as tarefas são divididas e posteriormente atribuídas </w:t>
-      </w:r>
-      <w:r>
-        <w:t>na realização de</w:t>
-      </w:r>
-      <w:r>
-        <w:t xml:space="preserve"> </w:t>
-      </w:r>
-      <w:r>
-        <w:rPr>
-          <w:i/>
-        </w:rPr>
-        <w:t>Sprints</w:t>
-      </w:r>
-      <w:r>
-        <w:t xml:space="preserve"> e a existência de avaliações e revisões no fim dos </w:t>
-      </w:r>
-      <w:r>
-        <w:rPr>
-          <w:i/>
-        </w:rPr>
-        <w:t>Sprints</w:t>
-      </w:r>
-      <w:r>
-        <w:t>.</w:t>
-      </w:r>
-    </w:p>
     <w:p/>
-    <w:p>
-      <w:pPr>
-        <w:pStyle w:val="Cabealho2"/>
-      </w:pPr>
-      <w:r>
-        <w:t>Metodologia de desenvolvimento: Scrum</w:t>
-      </w:r>
-    </w:p>
-    <w:p>
-      <w:bookmarkStart w:id="3" w:name="_GoBack"/>
-      <w:bookmarkEnd w:id="3"/>
-    </w:p>
     <w:p/>
     <w:p>
       <w:pPr>
@@ -4962,16 +5487,26 @@
       <w:pPr>
         <w:pStyle w:val="Legenda"/>
       </w:pPr>
+      <w:bookmarkStart w:id="4" w:name="_Ref517111064"/>
       <w:r>
         <w:t xml:space="preserve">Figura </w:t>
       </w:r>
       <w:r>
+        <w:rPr>
+          <w:noProof/>
+        </w:rPr>
         <w:fldChar w:fldCharType="begin"/>
       </w:r>
       <w:r>
+        <w:rPr>
+          <w:noProof/>
+        </w:rPr>
         <w:instrText xml:space="preserve"> SEQ Figura \* ARABIC </w:instrText>
       </w:r>
       <w:r>
+        <w:rPr>
+          <w:noProof/>
+        </w:rPr>
         <w:fldChar w:fldCharType="separate"/>
       </w:r>
       <w:r>
@@ -4981,8 +5516,12 @@
         <w:t>3</w:t>
       </w:r>
       <w:r>
+        <w:rPr>
+          <w:noProof/>
+        </w:rPr>
         <w:fldChar w:fldCharType="end"/>
       </w:r>
+      <w:bookmarkEnd w:id="4"/>
       <w:r>
         <w:t xml:space="preserve"> - Diagrama de funcionamento do Scrum</w:t>
       </w:r>
@@ -4994,6 +5533,7 @@
           <w:id w:val="-1518309070"/>
           <w:citation/>
         </w:sdtPr>
+        <w:sdtEndPr/>
         <w:sdtContent>
           <w:r>
             <w:fldChar w:fldCharType="begin"/>
@@ -5017,18 +5557,45 @@
       </w:sdt>
     </w:p>
     <w:p/>
+    <w:p>
+      <w:r>
+        <w:tab/>
+        <w:t xml:space="preserve">A escolha do Scrum para a utilização como metodologia de planeamento e desenvolvimento resultou </w:t>
+      </w:r>
+      <w:r>
+        <w:t xml:space="preserve">das incógnitas inicias associadas ao rumo de alguns módulos da aplicação e </w:t>
+      </w:r>
+      <w:r>
+        <w:t xml:space="preserve">da pouca experiência inicial de algumas </w:t>
+      </w:r>
+      <w:r>
+        <w:t xml:space="preserve">das </w:t>
+      </w:r>
+      <w:r>
+        <w:t>tecnologias</w:t>
+      </w:r>
+      <w:r>
+        <w:t>. A realização de reuniões semanais com o orientador é também um facto que suporta o uso deste modelo visto que simulam as revisões e o curto período de tempo de um Sprint. Nestas reuniões pretende-se apresentar e avaliar o que foi feito e planear o que será feito na próxima semana.</w:t>
+      </w:r>
+    </w:p>
+    <w:p>
+      <w:r>
+        <w:tab/>
+        <w:t>(FALAR DO TRELLO)</w:t>
+      </w:r>
+    </w:p>
+    <w:p>
+      <w:r>
+        <w:t xml:space="preserve"> </w:t>
+      </w:r>
+      <w:r>
+        <w:tab/>
+      </w:r>
+      <w:r>
+        <w:tab/>
+      </w:r>
+    </w:p>
     <w:p/>
-    <w:p>
-      <w:r>
-        <w:t xml:space="preserve"> </w:t>
-      </w:r>
-      <w:r>
-        <w:tab/>
-      </w:r>
-      <w:r>
-        <w:tab/>
-      </w:r>
-    </w:p>
     <w:p/>
     <w:p/>
     <w:p>
@@ -6004,6 +6571,119 @@
     </w:lvl>
   </w:abstractNum>
   <w:abstractNum w:abstractNumId="2" w15:restartNumberingAfterBreak="0">
+    <w:nsid w:val="16C00064"/>
+    <w:multiLevelType w:val="hybridMultilevel"/>
+    <w:tmpl w:val="754669AE"/>
+    <w:lvl w:ilvl="0" w:tplc="08160001">
+      <w:start w:val="1"/>
+      <w:numFmt w:val="bullet"/>
+      <w:lvlText w:val=""/>
+      <w:lvlJc w:val="left"/>
+      <w:pPr>
+        <w:ind w:left="720" w:hanging="360"/>
+      </w:pPr>
+      <w:rPr>
+        <w:rFonts w:ascii="Symbol" w:hAnsi="Symbol" w:hint="default"/>
+      </w:rPr>
+    </w:lvl>
+    <w:lvl w:ilvl="1" w:tplc="08160003">
+      <w:start w:val="1"/>
+      <w:numFmt w:val="bullet"/>
+      <w:lvlText w:val="o"/>
+      <w:lvlJc w:val="left"/>
+      <w:pPr>
+        <w:ind w:left="1440" w:hanging="360"/>
+      </w:pPr>
+      <w:rPr>
+        <w:rFonts w:ascii="Courier New" w:hAnsi="Courier New" w:cs="Courier New" w:hint="default"/>
+      </w:rPr>
+    </w:lvl>
+    <w:lvl w:ilvl="2" w:tplc="08160005" w:tentative="1">
+      <w:start w:val="1"/>
+      <w:numFmt w:val="bullet"/>
+      <w:lvlText w:val=""/>
+      <w:lvlJc w:val="left"/>
+      <w:pPr>
+        <w:ind w:left="2160" w:hanging="360"/>
+      </w:pPr>
+      <w:rPr>
+        <w:rFonts w:ascii="Wingdings" w:hAnsi="Wingdings" w:hint="default"/>
+      </w:rPr>
+    </w:lvl>
+    <w:lvl w:ilvl="3" w:tplc="08160001" w:tentative="1">
+      <w:start w:val="1"/>
+      <w:numFmt w:val="bullet"/>
+      <w:lvlText w:val=""/>
+      <w:lvlJc w:val="left"/>
+      <w:pPr>
+        <w:ind w:left="2880" w:hanging="360"/>
+      </w:pPr>
+      <w:rPr>
+        <w:rFonts w:ascii="Symbol" w:hAnsi="Symbol" w:hint="default"/>
+      </w:rPr>
+    </w:lvl>
+    <w:lvl w:ilvl="4" w:tplc="08160003" w:tentative="1">
+      <w:start w:val="1"/>
+      <w:numFmt w:val="bullet"/>
+      <w:lvlText w:val="o"/>
+      <w:lvlJc w:val="left"/>
+      <w:pPr>
+        <w:ind w:left="3600" w:hanging="360"/>
+      </w:pPr>
+      <w:rPr>
+        <w:rFonts w:ascii="Courier New" w:hAnsi="Courier New" w:cs="Courier New" w:hint="default"/>
+      </w:rPr>
+    </w:lvl>
+    <w:lvl w:ilvl="5" w:tplc="08160005" w:tentative="1">
+      <w:start w:val="1"/>
+      <w:numFmt w:val="bullet"/>
+      <w:lvlText w:val=""/>
+      <w:lvlJc w:val="left"/>
+      <w:pPr>
+        <w:ind w:left="4320" w:hanging="360"/>
+      </w:pPr>
+      <w:rPr>
+        <w:rFonts w:ascii="Wingdings" w:hAnsi="Wingdings" w:hint="default"/>
+      </w:rPr>
+    </w:lvl>
+    <w:lvl w:ilvl="6" w:tplc="08160001" w:tentative="1">
+      <w:start w:val="1"/>
+      <w:numFmt w:val="bullet"/>
+      <w:lvlText w:val=""/>
+      <w:lvlJc w:val="left"/>
+      <w:pPr>
+        <w:ind w:left="5040" w:hanging="360"/>
+      </w:pPr>
+      <w:rPr>
+        <w:rFonts w:ascii="Symbol" w:hAnsi="Symbol" w:hint="default"/>
+      </w:rPr>
+    </w:lvl>
+    <w:lvl w:ilvl="7" w:tplc="08160003" w:tentative="1">
+      <w:start w:val="1"/>
+      <w:numFmt w:val="bullet"/>
+      <w:lvlText w:val="o"/>
+      <w:lvlJc w:val="left"/>
+      <w:pPr>
+        <w:ind w:left="5760" w:hanging="360"/>
+      </w:pPr>
+      <w:rPr>
+        <w:rFonts w:ascii="Courier New" w:hAnsi="Courier New" w:cs="Courier New" w:hint="default"/>
+      </w:rPr>
+    </w:lvl>
+    <w:lvl w:ilvl="8" w:tplc="08160005" w:tentative="1">
+      <w:start w:val="1"/>
+      <w:numFmt w:val="bullet"/>
+      <w:lvlText w:val=""/>
+      <w:lvlJc w:val="left"/>
+      <w:pPr>
+        <w:ind w:left="6480" w:hanging="360"/>
+      </w:pPr>
+      <w:rPr>
+        <w:rFonts w:ascii="Wingdings" w:hAnsi="Wingdings" w:hint="default"/>
+      </w:rPr>
+    </w:lvl>
+  </w:abstractNum>
+  <w:abstractNum w:abstractNumId="3" w15:restartNumberingAfterBreak="0">
     <w:nsid w:val="18ED7656"/>
     <w:multiLevelType w:val="hybridMultilevel"/>
     <w:tmpl w:val="1F3240C2"/>
@@ -6089,7 +6769,7 @@
       </w:pPr>
     </w:lvl>
   </w:abstractNum>
-  <w:abstractNum w:abstractNumId="3" w15:restartNumberingAfterBreak="0">
+  <w:abstractNum w:abstractNumId="4" w15:restartNumberingAfterBreak="0">
     <w:nsid w:val="1DE5105E"/>
     <w:multiLevelType w:val="hybridMultilevel"/>
     <w:tmpl w:val="E66EB32C"/>
@@ -6178,7 +6858,7 @@
       </w:pPr>
     </w:lvl>
   </w:abstractNum>
-  <w:abstractNum w:abstractNumId="4" w15:restartNumberingAfterBreak="0">
+  <w:abstractNum w:abstractNumId="5" w15:restartNumberingAfterBreak="0">
     <w:nsid w:val="20B14CB4"/>
     <w:multiLevelType w:val="multilevel"/>
     <w:tmpl w:val="03CABD98"/>
@@ -6273,7 +6953,7 @@
       </w:pPr>
     </w:lvl>
   </w:abstractNum>
-  <w:abstractNum w:abstractNumId="5" w15:restartNumberingAfterBreak="0">
+  <w:abstractNum w:abstractNumId="6" w15:restartNumberingAfterBreak="0">
     <w:nsid w:val="228F0B2F"/>
     <w:multiLevelType w:val="hybridMultilevel"/>
     <w:tmpl w:val="764E09A8"/>
@@ -6359,7 +7039,7 @@
       </w:pPr>
     </w:lvl>
   </w:abstractNum>
-  <w:abstractNum w:abstractNumId="6" w15:restartNumberingAfterBreak="0">
+  <w:abstractNum w:abstractNumId="7" w15:restartNumberingAfterBreak="0">
     <w:nsid w:val="432A6ACE"/>
     <w:multiLevelType w:val="multilevel"/>
     <w:tmpl w:val="65E8E274"/>
@@ -6472,7 +7152,96 @@
       </w:pPr>
     </w:lvl>
   </w:abstractNum>
-  <w:abstractNum w:abstractNumId="7" w15:restartNumberingAfterBreak="0">
+  <w:abstractNum w:abstractNumId="8" w15:restartNumberingAfterBreak="0">
+    <w:nsid w:val="4C7C08DF"/>
+    <w:multiLevelType w:val="hybridMultilevel"/>
+    <w:tmpl w:val="48207028"/>
+    <w:lvl w:ilvl="0" w:tplc="0816000F">
+      <w:start w:val="1"/>
+      <w:numFmt w:val="decimal"/>
+      <w:lvlText w:val="%1."/>
+      <w:lvlJc w:val="left"/>
+      <w:pPr>
+        <w:ind w:left="720" w:hanging="360"/>
+      </w:pPr>
+      <w:rPr>
+        <w:rFonts w:hint="default"/>
+      </w:rPr>
+    </w:lvl>
+    <w:lvl w:ilvl="1" w:tplc="08160019">
+      <w:start w:val="1"/>
+      <w:numFmt w:val="lowerLetter"/>
+      <w:lvlText w:val="%2."/>
+      <w:lvlJc w:val="left"/>
+      <w:pPr>
+        <w:ind w:left="1440" w:hanging="360"/>
+      </w:pPr>
+    </w:lvl>
+    <w:lvl w:ilvl="2" w:tplc="0816001B" w:tentative="1">
+      <w:start w:val="1"/>
+      <w:numFmt w:val="lowerRoman"/>
+      <w:lvlText w:val="%3."/>
+      <w:lvlJc w:val="right"/>
+      <w:pPr>
+        <w:ind w:left="2160" w:hanging="180"/>
+      </w:pPr>
+    </w:lvl>
+    <w:lvl w:ilvl="3" w:tplc="0816000F" w:tentative="1">
+      <w:start w:val="1"/>
+      <w:numFmt w:val="decimal"/>
+      <w:lvlText w:val="%4."/>
+      <w:lvlJc w:val="left"/>
+      <w:pPr>
+        <w:ind w:left="2880" w:hanging="360"/>
+      </w:pPr>
+    </w:lvl>
+    <w:lvl w:ilvl="4" w:tplc="08160019" w:tentative="1">
+      <w:start w:val="1"/>
+      <w:numFmt w:val="lowerLetter"/>
+      <w:lvlText w:val="%5."/>
+      <w:lvlJc w:val="left"/>
+      <w:pPr>
+        <w:ind w:left="3600" w:hanging="360"/>
+      </w:pPr>
+    </w:lvl>
+    <w:lvl w:ilvl="5" w:tplc="0816001B" w:tentative="1">
+      <w:start w:val="1"/>
+      <w:numFmt w:val="lowerRoman"/>
+      <w:lvlText w:val="%6."/>
+      <w:lvlJc w:val="right"/>
+      <w:pPr>
+        <w:ind w:left="4320" w:hanging="180"/>
+      </w:pPr>
+    </w:lvl>
+    <w:lvl w:ilvl="6" w:tplc="0816000F" w:tentative="1">
+      <w:start w:val="1"/>
+      <w:numFmt w:val="decimal"/>
+      <w:lvlText w:val="%7."/>
+      <w:lvlJc w:val="left"/>
+      <w:pPr>
+        <w:ind w:left="5040" w:hanging="360"/>
+      </w:pPr>
+    </w:lvl>
+    <w:lvl w:ilvl="7" w:tplc="08160019" w:tentative="1">
+      <w:start w:val="1"/>
+      <w:numFmt w:val="lowerLetter"/>
+      <w:lvlText w:val="%8."/>
+      <w:lvlJc w:val="left"/>
+      <w:pPr>
+        <w:ind w:left="5760" w:hanging="360"/>
+      </w:pPr>
+    </w:lvl>
+    <w:lvl w:ilvl="8" w:tplc="0816001B" w:tentative="1">
+      <w:start w:val="1"/>
+      <w:numFmt w:val="lowerRoman"/>
+      <w:lvlText w:val="%9."/>
+      <w:lvlJc w:val="right"/>
+      <w:pPr>
+        <w:ind w:left="6480" w:hanging="180"/>
+      </w:pPr>
+    </w:lvl>
+  </w:abstractNum>
+  <w:abstractNum w:abstractNumId="9" w15:restartNumberingAfterBreak="0">
     <w:nsid w:val="4CD413BD"/>
     <w:multiLevelType w:val="hybridMultilevel"/>
     <w:tmpl w:val="F48056A4"/>
@@ -6558,7 +7327,7 @@
       </w:pPr>
     </w:lvl>
   </w:abstractNum>
-  <w:abstractNum w:abstractNumId="8" w15:restartNumberingAfterBreak="0">
+  <w:abstractNum w:abstractNumId="10" w15:restartNumberingAfterBreak="0">
     <w:nsid w:val="55DF206F"/>
     <w:multiLevelType w:val="multilevel"/>
     <w:tmpl w:val="C18830B4"/>
@@ -6644,7 +7413,7 @@
       </w:pPr>
     </w:lvl>
   </w:abstractNum>
-  <w:abstractNum w:abstractNumId="9" w15:restartNumberingAfterBreak="0">
+  <w:abstractNum w:abstractNumId="11" w15:restartNumberingAfterBreak="0">
     <w:nsid w:val="57E1163A"/>
     <w:multiLevelType w:val="hybridMultilevel"/>
     <w:tmpl w:val="EDE05AAE"/>
@@ -6730,7 +7499,7 @@
       </w:pPr>
     </w:lvl>
   </w:abstractNum>
-  <w:abstractNum w:abstractNumId="10" w15:restartNumberingAfterBreak="0">
+  <w:abstractNum w:abstractNumId="12" w15:restartNumberingAfterBreak="0">
     <w:nsid w:val="5A733219"/>
     <w:multiLevelType w:val="hybridMultilevel"/>
     <w:tmpl w:val="B3FC6514"/>
@@ -6820,28 +7589,28 @@
     </w:lvl>
   </w:abstractNum>
   <w:num w:numId="1">
+    <w:abstractNumId w:val="11"/>
+  </w:num>
+  <w:num w:numId="2">
+    <w:abstractNumId w:val="6"/>
+  </w:num>
+  <w:num w:numId="3">
     <w:abstractNumId w:val="9"/>
   </w:num>
-  <w:num w:numId="2">
+  <w:num w:numId="4">
+    <w:abstractNumId w:val="3"/>
+  </w:num>
+  <w:num w:numId="5">
     <w:abstractNumId w:val="5"/>
   </w:num>
-  <w:num w:numId="3">
+  <w:num w:numId="6">
+    <w:abstractNumId w:val="10"/>
+  </w:num>
+  <w:num w:numId="7">
     <w:abstractNumId w:val="7"/>
   </w:num>
-  <w:num w:numId="4">
-    <w:abstractNumId w:val="2"/>
-  </w:num>
-  <w:num w:numId="5">
+  <w:num w:numId="8">
     <w:abstractNumId w:val="4"/>
-  </w:num>
-  <w:num w:numId="6">
-    <w:abstractNumId w:val="8"/>
-  </w:num>
-  <w:num w:numId="7">
-    <w:abstractNumId w:val="6"/>
-  </w:num>
-  <w:num w:numId="8">
-    <w:abstractNumId w:val="3"/>
   </w:num>
   <w:num w:numId="9">
     <w:abstractNumId w:val="1"/>
@@ -6850,7 +7619,13 @@
     <w:abstractNumId w:val="0"/>
   </w:num>
   <w:num w:numId="11">
-    <w:abstractNumId w:val="10"/>
+    <w:abstractNumId w:val="12"/>
+  </w:num>
+  <w:num w:numId="12">
+    <w:abstractNumId w:val="2"/>
+  </w:num>
+  <w:num w:numId="13">
+    <w:abstractNumId w:val="8"/>
   </w:num>
 </w:numbering>
 </file>
@@ -7491,6 +8266,7 @@
   <w:style w:type="character" w:default="1" w:styleId="Tipodeletrapredefinidodopargrafo">
     <w:name w:val="Default Paragraph Font"/>
     <w:uiPriority w:val="1"/>
+    <w:semiHidden/>
     <w:unhideWhenUsed/>
   </w:style>
   <w:style w:type="table" w:default="1" w:styleId="Tabelanormal">
@@ -8006,6 +8782,44 @@
       <w:shd w:val="clear" w:color="auto" w:fill="E1DFDD"/>
     </w:rPr>
   </w:style>
+  <w:style w:type="paragraph" w:styleId="Textodenotaderodap">
+    <w:name w:val="footnote text"/>
+    <w:basedOn w:val="Normal"/>
+    <w:link w:val="TextodenotaderodapCarter"/>
+    <w:uiPriority w:val="99"/>
+    <w:semiHidden/>
+    <w:unhideWhenUsed/>
+    <w:rsid w:val="00634F29"/>
+    <w:pPr>
+      <w:spacing w:line="240" w:lineRule="auto"/>
+    </w:pPr>
+    <w:rPr>
+      <w:sz w:val="20"/>
+      <w:szCs w:val="20"/>
+    </w:rPr>
+  </w:style>
+  <w:style w:type="character" w:customStyle="1" w:styleId="TextodenotaderodapCarter">
+    <w:name w:val="Texto de nota de rodapé Caráter"/>
+    <w:basedOn w:val="Tipodeletrapredefinidodopargrafo"/>
+    <w:link w:val="Textodenotaderodap"/>
+    <w:uiPriority w:val="99"/>
+    <w:semiHidden/>
+    <w:rsid w:val="00634F29"/>
+    <w:rPr>
+      <w:rFonts w:ascii="Times New Roman" w:eastAsia="Times New Roman" w:hAnsi="Times New Roman"/>
+    </w:rPr>
+  </w:style>
+  <w:style w:type="character" w:styleId="Refdenotaderodap">
+    <w:name w:val="footnote reference"/>
+    <w:basedOn w:val="Tipodeletrapredefinidodopargrafo"/>
+    <w:uiPriority w:val="99"/>
+    <w:semiHidden/>
+    <w:unhideWhenUsed/>
+    <w:rsid w:val="00634F29"/>
+    <w:rPr>
+      <w:vertAlign w:val="superscript"/>
+    </w:rPr>
+  </w:style>
 </w:styles>
 </file>
 
@@ -8383,13 +9197,24 @@
     <b:MonthAccessed>Junho</b:MonthAccessed>
     <b:DayAccessed>14</b:DayAccessed>
     <b:URL>http://www.scrumportugal.pt/scrum/</b:URL>
+    <b:RefOrder>8</b:RefOrder>
+  </b:Source>
+  <b:Source>
+    <b:Tag>Agi18</b:Tag>
+    <b:SourceType>InternetSite</b:SourceType>
+    <b:Guid>{C700E5AA-E365-438C-897B-7DC339FC0F29}</b:Guid>
+    <b:Title>Agile Manifesto</b:Title>
+    <b:YearAccessed>2018</b:YearAccessed>
+    <b:MonthAccessed>Junho</b:MonthAccessed>
+    <b:DayAccessed>18</b:DayAccessed>
+    <b:URL>http://agilemanifesto.org/</b:URL>
     <b:RefOrder>7</b:RefOrder>
   </b:Source>
 </b:Sources>
 </file>
 
 <file path=customXml/itemProps1.xml><?xml version="1.0" encoding="utf-8"?>
-<ds:datastoreItem xmlns:ds="http://schemas.openxmlformats.org/officeDocument/2006/customXml" ds:itemID="{25264160-C458-4206-8E8F-3AC346B927F5}">
+<ds:datastoreItem xmlns:ds="http://schemas.openxmlformats.org/officeDocument/2006/customXml" ds:itemID="{8C6F4EB6-B41A-411F-AF9D-85F716C48855}">
   <ds:schemaRefs>
     <ds:schemaRef ds:uri="http://schemas.openxmlformats.org/officeDocument/2006/bibliography"/>
   </ds:schemaRefs>

</xml_diff>